<commit_message>
update doc for patent
</commit_message>
<xml_diff>
--- a/patent/내용설명서_한동대학교 산학협력단.docx
+++ b/patent/내용설명서_한동대학교 산학협력단.docx
@@ -2089,7 +2089,7 @@
               <w:pStyle w:val="a3"/>
               <w:rPr>
                 <w:rFonts w:ascii="굴림체" w:eastAsia="굴림체"/>
-                <w:color w:val="0000FF"/>
+                <w:lang w:eastAsia="ko-KR"/>
               </w:rPr>
             </w:pPr>
             <w:r>
@@ -2441,146 +2441,6 @@
                 <w:lang w:eastAsia="ko-KR"/>
               </w:rPr>
               <w:t>반말 표현의 종결어미는 높임 표현으로 변경하는 것이다.</w:t>
-            </w:r>
-            <w:r>
-              <w:rPr>
-                <w:rFonts w:ascii="굴림체" w:eastAsia="굴림체"/>
-                <w:lang w:eastAsia="ko-KR"/>
-              </w:rPr>
-              <w:t xml:space="preserve"> </w:t>
-            </w:r>
-            <w:r>
-              <w:rPr>
-                <w:rFonts w:ascii="굴림체" w:eastAsia="굴림체" w:hint="eastAsia"/>
-                <w:lang w:eastAsia="ko-KR"/>
-              </w:rPr>
-              <w:t>마지막으로</w:t>
-            </w:r>
-            <w:r>
-              <w:rPr>
-                <w:rFonts w:ascii="굴림체" w:eastAsia="굴림체"/>
-                <w:lang w:eastAsia="ko-KR"/>
-              </w:rPr>
-              <w:t xml:space="preserve"> </w:t>
-            </w:r>
-            <w:r>
-              <w:rPr>
-                <w:rFonts w:ascii="굴림체" w:eastAsia="굴림체" w:hint="eastAsia"/>
-                <w:lang w:eastAsia="ko-KR"/>
-              </w:rPr>
-              <w:t>해당</w:t>
-            </w:r>
-            <w:r>
-              <w:rPr>
-                <w:rFonts w:ascii="굴림체" w:eastAsia="굴림체"/>
-                <w:lang w:eastAsia="ko-KR"/>
-              </w:rPr>
-              <w:t xml:space="preserve"> </w:t>
-            </w:r>
-            <w:r>
-              <w:rPr>
-                <w:rFonts w:ascii="굴림체" w:eastAsia="굴림체" w:hint="eastAsia"/>
-                <w:lang w:eastAsia="ko-KR"/>
-              </w:rPr>
-              <w:t>어휘에</w:t>
-            </w:r>
-            <w:r>
-              <w:rPr>
-                <w:rFonts w:ascii="굴림체" w:eastAsia="굴림체"/>
-                <w:lang w:eastAsia="ko-KR"/>
-              </w:rPr>
-              <w:t xml:space="preserve"> </w:t>
-            </w:r>
-            <w:r>
-              <w:rPr>
-                <w:rFonts w:ascii="굴림체" w:eastAsia="굴림체" w:hint="eastAsia"/>
-                <w:lang w:eastAsia="ko-KR"/>
-              </w:rPr>
-              <w:t>대응하는</w:t>
-            </w:r>
-            <w:r>
-              <w:rPr>
-                <w:rFonts w:ascii="굴림체" w:eastAsia="굴림체"/>
-                <w:lang w:eastAsia="ko-KR"/>
-              </w:rPr>
-              <w:t xml:space="preserve"> </w:t>
-            </w:r>
-            <w:r>
-              <w:rPr>
-                <w:rFonts w:ascii="굴림체" w:eastAsia="굴림체" w:hint="eastAsia"/>
-                <w:lang w:eastAsia="ko-KR"/>
-              </w:rPr>
-              <w:t>반말</w:t>
-            </w:r>
-            <w:r>
-              <w:rPr>
-                <w:rFonts w:ascii="굴림체" w:eastAsia="굴림체"/>
-                <w:lang w:eastAsia="ko-KR"/>
-              </w:rPr>
-              <w:t xml:space="preserve"> </w:t>
-            </w:r>
-            <w:r>
-              <w:rPr>
-                <w:rFonts w:ascii="굴림체" w:eastAsia="굴림체" w:hint="eastAsia"/>
-                <w:lang w:eastAsia="ko-KR"/>
-              </w:rPr>
-              <w:t>표현을</w:t>
-            </w:r>
-            <w:r>
-              <w:rPr>
-                <w:rFonts w:ascii="굴림체" w:eastAsia="굴림체"/>
-                <w:lang w:eastAsia="ko-KR"/>
-              </w:rPr>
-              <w:t xml:space="preserve"> </w:t>
-            </w:r>
-            <w:r>
-              <w:rPr>
-                <w:rFonts w:ascii="굴림체" w:eastAsia="굴림체" w:hint="eastAsia"/>
-                <w:lang w:eastAsia="ko-KR"/>
-              </w:rPr>
-              <w:t>찾아</w:t>
-            </w:r>
-            <w:r>
-              <w:rPr>
-                <w:rFonts w:ascii="굴림체" w:eastAsia="굴림체"/>
-                <w:lang w:eastAsia="ko-KR"/>
-              </w:rPr>
-              <w:t xml:space="preserve"> </w:t>
-            </w:r>
-            <w:r>
-              <w:rPr>
-                <w:rFonts w:ascii="굴림체" w:eastAsia="굴림체" w:hint="eastAsia"/>
-                <w:lang w:eastAsia="ko-KR"/>
-              </w:rPr>
-              <w:t>치환을</w:t>
-            </w:r>
-            <w:r>
-              <w:rPr>
-                <w:rFonts w:ascii="굴림체" w:eastAsia="굴림체"/>
-                <w:lang w:eastAsia="ko-KR"/>
-              </w:rPr>
-              <w:t xml:space="preserve"> </w:t>
-            </w:r>
-            <w:r>
-              <w:rPr>
-                <w:rFonts w:ascii="굴림체" w:eastAsia="굴림체" w:hint="eastAsia"/>
-                <w:lang w:eastAsia="ko-KR"/>
-              </w:rPr>
-              <w:t>하게</w:t>
-            </w:r>
-            <w:r>
-              <w:rPr>
-                <w:rFonts w:ascii="굴림체" w:eastAsia="굴림체"/>
-                <w:lang w:eastAsia="ko-KR"/>
-              </w:rPr>
-              <w:t xml:space="preserve"> </w:t>
-            </w:r>
-            <w:r>
-              <w:rPr>
-                <w:rFonts w:ascii="굴림체" w:eastAsia="굴림체" w:hint="eastAsia"/>
-                <w:lang w:eastAsia="ko-KR"/>
-              </w:rPr>
-              <w:t>되는데</w:t>
             </w:r>
             <w:r>
               <w:rPr>
@@ -2828,6 +2688,7 @@
               <w:rPr>
                 <w:rFonts w:ascii="굴림체" w:eastAsia="굴림체"/>
                 <w:color w:val="0000FF"/>
+                <w:lang w:eastAsia="ko-KR"/>
               </w:rPr>
             </w:pPr>
             <w:r>

</xml_diff>